<commit_message>
Levantamento de Requisitos V1
</commit_message>
<xml_diff>
--- a/Syndesi Group - BiddinGeeks.docx
+++ b/Syndesi Group - BiddinGeeks.docx
@@ -322,6 +322,12 @@
           <w:rFonts w:ascii="Arial" w:eastAsia="Arial" w:hAnsi="Arial" w:cs="Arial"/>
         </w:rPr>
         <w:t>Email: hudson_souza57@hotmail</w:t>
+      </w:r>
+      <w:r>
+        <w:rPr>
+          <w:rFonts w:ascii="Arial" w:eastAsia="Arial" w:hAnsi="Arial" w:cs="Arial"/>
+        </w:rPr>
+        <w:t>.com</w:t>
       </w:r>
       <w:r>
         <w:rPr>

</xml_diff>